<commit_message>
all functions changed so that formatting of document does not change
</commit_message>
<xml_diff>
--- a/files/fortesting.docx
+++ b/files/fortesting.docx
@@ -28,9 +28,7 @@
         </w:rPr>
         <w:t>It emerged as a distinct area of study in the early 20th century, evolving from scientific management and human relations movements.</w:t>
       </w:r>
-    </w:p>
-    <w:p>
-      <w:pPr>
+      <w:r>
         <w:rPr>
           <w:rFonts w:asciiTheme="majorBidi" w:hAnsiTheme="majorBidi" w:cstheme="majorBidi"/>
           <w:b/>
@@ -38,35 +36,129 @@
           <w:color w:val="FF0000"/>
           <w:u w:val="single"/>
         </w:rPr>
-      </w:pPr>
-    </w:p>
-    <w:p>
-      <w:pPr>
-        <w:rPr>
-          <w:i/>
-        </w:rPr>
-      </w:pPr>
-      <w:r>
-        <w:rPr>
-          <w:i/>
-        </w:rPr>
-        <w:t xml:space="preserve">i.e., e.g., via, vice versa, etc., a posteriori, a priori, et al., cf., </w:t>
-      </w:r>
-      <w:proofErr w:type="gramStart"/>
-      <w:r>
-        <w:rPr>
-          <w:i/>
-        </w:rPr>
-        <w:t>c</w:t>
-      </w:r>
-      <w:proofErr w:type="gramEnd"/>
-      <w:r>
-        <w:rPr>
-          <w:i/>
-        </w:rPr>
-        <w:t>.</w:t>
-      </w:r>
-    </w:p>
+        <w:t xml:space="preserve"> </w:t>
+      </w:r>
+    </w:p>
+    <w:p>
+      <w:pPr>
+        <w:rPr>
+          <w:rFonts w:asciiTheme="majorBidi" w:hAnsiTheme="majorBidi" w:cstheme="majorBidi"/>
+          <w:b/>
+          <w:i/>
+          <w:color w:val="FF0000"/>
+          <w:u w:val="single"/>
+        </w:rPr>
+      </w:pPr>
+    </w:p>
+    <w:p>
+      <w:pPr>
+        <w:rPr>
+          <w:i/>
+        </w:rPr>
+      </w:pPr>
+      <w:r>
+        <w:rPr>
+          <w:i/>
+        </w:rPr>
+        <w:t>i.e., e.g., via, vi</w:t>
+      </w:r>
+    </w:p>
+    <w:p>
+      <w:pPr>
+        <w:rPr>
+          <w:i/>
+        </w:rPr>
+      </w:pPr>
+    </w:p>
+    <w:p>
+      <w:pPr>
+        <w:rPr>
+          <w:b/>
+          <w:i/>
+          <w:sz w:val="52"/>
+          <w:szCs w:val="52"/>
+        </w:rPr>
+      </w:pPr>
+      <w:r>
+        <w:rPr>
+          <w:b/>
+          <w:i/>
+          <w:sz w:val="52"/>
+          <w:szCs w:val="52"/>
+        </w:rPr>
+        <w:t>Hello this is Heading</w:t>
+      </w:r>
+    </w:p>
+    <w:p>
+      <w:pPr>
+        <w:rPr>
+          <w:i/>
+        </w:rPr>
+      </w:pPr>
+      <w:r>
+        <w:rPr>
+          <w:i/>
+        </w:rPr>
+        <w:t>“Hello this</w:t>
+      </w:r>
+      <w:r>
+        <w:rPr>
+          <w:i/>
+        </w:rPr>
+        <w:t>u</w:t>
+      </w:r>
+      <w:r>
+        <w:rPr>
+          <w:i/>
+        </w:rPr>
+        <w:t xml:space="preserve"> is for formatting testing”</w:t>
+      </w:r>
+    </w:p>
+    <w:p>
+      <w:pPr>
+        <w:rPr>
+          <w:i/>
+        </w:rPr>
+      </w:pPr>
+      <w:r>
+        <w:rPr>
+          <w:b/>
+          <w:i/>
+        </w:rPr>
+        <w:t>“hello how are you”</w:t>
+      </w:r>
+      <w:r>
+        <w:rPr>
+          <w:i/>
+        </w:rPr>
+        <w:t xml:space="preserve"> </w:t>
+      </w:r>
+    </w:p>
+    <w:p>
+      <w:pPr>
+        <w:rPr>
+          <w:i/>
+        </w:rPr>
+      </w:pPr>
+    </w:p>
+    <w:p>
+      <w:pPr>
+        <w:rPr>
+          <w:b/>
+          <w:i/>
+          <w:u w:val="single"/>
+        </w:rPr>
+      </w:pPr>
+      <w:r>
+        <w:rPr>
+          <w:b/>
+          <w:i/>
+          <w:u w:val="single"/>
+        </w:rPr>
+        <w:t>ce versa, etc., a posteriori, a priori, et al., cf., c.</w:t>
+      </w:r>
+    </w:p>
+    <w:p/>
     <w:sectPr>
       <w:pgSz w:w="12240" w:h="15840"/>
       <w:pgMar w:top="1440" w:right="1440" w:bottom="1440" w:left="1440" w:header="720" w:footer="720" w:gutter="0"/>

</xml_diff>